<commit_message>
Upload images for memory game
</commit_message>
<xml_diff>
--- a/Videos/LINKS VIDEOS.docx
+++ b/Videos/LINKS VIDEOS.docx
@@ -475,13 +475,38 @@
           <w:lang w:val="en-US"/>
         </w:rPr>
       </w:pPr>
+      <w:hyperlink r:id="rId17" w:history="1">
+        <w:r>
+          <w:rPr>
+            <w:rStyle w:val="Hipervnculo"/>
+            <w:b/>
+            <w:bCs/>
+            <w:lang w:val="en-US"/>
+          </w:rPr>
+          <w:t>https://images.nasa.gov/details/GSFC_20161025_Eclipse_m12412_Path</w:t>
+        </w:r>
+      </w:hyperlink>
+    </w:p>
+    <w:p>
+      <w:pPr>
+        <w:pStyle w:val="Prrafodelista"/>
+        <w:numPr>
+          <w:ilvl w:val="0"/>
+          <w:numId w:val="2"/>
+        </w:numPr>
+        <w:rPr>
+          <w:b/>
+          <w:bCs/>
+          <w:lang w:val="en-US"/>
+        </w:rPr>
+      </w:pPr>
       <w:r>
         <w:rPr>
           <w:b/>
           <w:bCs/>
           <w:lang w:val="en-US"/>
         </w:rPr>
-        <w:t>https://images.nasa.gov/details/GSFC_20161025_Eclipse_m12412_Path</w:t>
+        <w:t>https://images.nasa.gov/details/GSFC_20110617_LRO_m10794_Eclipse_closeup</w:t>
       </w:r>
     </w:p>
     <w:sectPr>

</xml_diff>